<commit_message>
Updating code as per review comments | Pankaj Gugnani
</commit_message>
<xml_diff>
--- a/configuration/Cybersource cartridge integration document_ver_2.0.0.docx
+++ b/configuration/Cybersource cartridge integration document_ver_2.0.0.docx
@@ -15185,14 +15185,9 @@
       <w:r>
         <w:t xml:space="preserve"> pipelet and null the Basket instance created at the time of </w:t>
       </w:r>
-      <w:proofErr w:type="gramStart"/>
       <w:r>
         <w:lastRenderedPageBreak/>
-        <w:t>createOrder2</w:t>
-      </w:r>
-      <w:proofErr w:type="gramEnd"/>
-      <w:r>
-        <w:t xml:space="preserve"> pipelet.</w:t>
+        <w:t>createOrder2 pipelet.</w:t>
       </w:r>
     </w:p>
     <w:p>
@@ -17426,8 +17421,6 @@
       <w:pPr>
         <w:pStyle w:val="BodyText"/>
       </w:pPr>
-      <w:bookmarkStart w:id="39" w:name="_GoBack"/>
-      <w:bookmarkEnd w:id="39"/>
     </w:p>
     <w:p>
       <w:pPr>
@@ -20482,6 +20475,281 @@
         </w:rPr>
         <w:t>().hide();</w:t>
       </w:r>
+      <w:r>
+        <w:tab/>
+      </w:r>
+    </w:p>
+    <w:p>
+      <w:pPr>
+        <w:pStyle w:val="BodyText"/>
+        <w:rPr>
+          <w:highlight w:val="lightGray"/>
+        </w:rPr>
+      </w:pPr>
+      <w:proofErr w:type="gramStart"/>
+      <w:r>
+        <w:rPr>
+          <w:highlight w:val="lightGray"/>
+        </w:rPr>
+        <w:t>if(</w:t>
+      </w:r>
+      <w:proofErr w:type="gramEnd"/>
+      <w:r>
+        <w:rPr>
+          <w:highlight w:val="lightGray"/>
+        </w:rPr>
+        <w:t>$</w:t>
+      </w:r>
+      <w:proofErr w:type="spellStart"/>
+      <w:r>
+        <w:rPr>
+          <w:highlight w:val="lightGray"/>
+        </w:rPr>
+        <w:t>cache.ccMaskedFourDigit.val</w:t>
+      </w:r>
+      <w:proofErr w:type="spellEnd"/>
+      <w:r>
+        <w:rPr>
+          <w:highlight w:val="lightGray"/>
+        </w:rPr>
+        <w:t>()=='undefined' || $</w:t>
+      </w:r>
+      <w:proofErr w:type="spellStart"/>
+      <w:r>
+        <w:rPr>
+          <w:highlight w:val="lightGray"/>
+        </w:rPr>
+        <w:t>cache.ccMaskedFourDigit.val</w:t>
+      </w:r>
+      <w:proofErr w:type="spellEnd"/>
+      <w:r>
+        <w:rPr>
+          <w:highlight w:val="lightGray"/>
+        </w:rPr>
+        <w:t xml:space="preserve">()=="") </w:t>
+      </w:r>
+    </w:p>
+    <w:p>
+      <w:pPr>
+        <w:pStyle w:val="BodyText"/>
+        <w:rPr>
+          <w:highlight w:val="lightGray"/>
+        </w:rPr>
+      </w:pPr>
+      <w:r>
+        <w:rPr>
+          <w:highlight w:val="lightGray"/>
+        </w:rPr>
+        <w:t>{</w:t>
+      </w:r>
+    </w:p>
+    <w:p>
+      <w:pPr>
+        <w:pStyle w:val="BodyText"/>
+        <w:rPr>
+          <w:highlight w:val="lightGray"/>
+        </w:rPr>
+      </w:pPr>
+      <w:r>
+        <w:rPr>
+          <w:highlight w:val="lightGray"/>
+        </w:rPr>
+        <w:tab/>
+        <w:t>$</w:t>
+      </w:r>
+      <w:proofErr w:type="spellStart"/>
+      <w:proofErr w:type="gramStart"/>
+      <w:r>
+        <w:rPr>
+          <w:highlight w:val="lightGray"/>
+        </w:rPr>
+        <w:t>cache.ccMaskedFourDigit.parent</w:t>
+      </w:r>
+      <w:proofErr w:type="spellEnd"/>
+      <w:r>
+        <w:rPr>
+          <w:highlight w:val="lightGray"/>
+        </w:rPr>
+        <w:t>(</w:t>
+      </w:r>
+      <w:proofErr w:type="gramEnd"/>
+      <w:r>
+        <w:rPr>
+          <w:highlight w:val="lightGray"/>
+        </w:rPr>
+        <w:t>).hide();</w:t>
+      </w:r>
+    </w:p>
+    <w:p>
+      <w:pPr>
+        <w:pStyle w:val="BodyText"/>
+        <w:rPr>
+          <w:highlight w:val="lightGray"/>
+        </w:rPr>
+      </w:pPr>
+      <w:r>
+        <w:rPr>
+          <w:highlight w:val="lightGray"/>
+        </w:rPr>
+        <w:t>}</w:t>
+      </w:r>
+    </w:p>
+    <w:p>
+      <w:pPr>
+        <w:pStyle w:val="BodyText"/>
+        <w:rPr>
+          <w:highlight w:val="lightGray"/>
+        </w:rPr>
+      </w:pPr>
+      <w:proofErr w:type="gramStart"/>
+      <w:r>
+        <w:rPr>
+          <w:highlight w:val="lightGray"/>
+        </w:rPr>
+        <w:t>else</w:t>
+      </w:r>
+      <w:bookmarkStart w:id="39" w:name="_GoBack"/>
+      <w:bookmarkEnd w:id="39"/>
+      <w:proofErr w:type="gramEnd"/>
+    </w:p>
+    <w:p>
+      <w:pPr>
+        <w:pStyle w:val="BodyText"/>
+        <w:rPr>
+          <w:highlight w:val="lightGray"/>
+        </w:rPr>
+      </w:pPr>
+      <w:r>
+        <w:rPr>
+          <w:highlight w:val="lightGray"/>
+        </w:rPr>
+        <w:t>{</w:t>
+      </w:r>
+    </w:p>
+    <w:p>
+      <w:pPr>
+        <w:pStyle w:val="BodyText"/>
+        <w:rPr>
+          <w:highlight w:val="lightGray"/>
+        </w:rPr>
+      </w:pPr>
+      <w:r>
+        <w:rPr>
+          <w:highlight w:val="lightGray"/>
+        </w:rPr>
+        <w:tab/>
+        <w:t>$</w:t>
+      </w:r>
+      <w:proofErr w:type="spellStart"/>
+      <w:proofErr w:type="gramStart"/>
+      <w:r>
+        <w:rPr>
+          <w:highlight w:val="lightGray"/>
+        </w:rPr>
+        <w:t>cache.ccMaskedFourDigit.parent</w:t>
+      </w:r>
+      <w:proofErr w:type="spellEnd"/>
+      <w:r>
+        <w:rPr>
+          <w:highlight w:val="lightGray"/>
+        </w:rPr>
+        <w:t>(</w:t>
+      </w:r>
+      <w:proofErr w:type="gramEnd"/>
+      <w:r>
+        <w:rPr>
+          <w:highlight w:val="lightGray"/>
+        </w:rPr>
+        <w:t>).show();</w:t>
+      </w:r>
+    </w:p>
+    <w:p>
+      <w:pPr>
+        <w:pStyle w:val="BodyText"/>
+        <w:rPr>
+          <w:highlight w:val="lightGray"/>
+        </w:rPr>
+      </w:pPr>
+      <w:r>
+        <w:rPr>
+          <w:highlight w:val="lightGray"/>
+        </w:rPr>
+        <w:tab/>
+        <w:t>$</w:t>
+      </w:r>
+      <w:proofErr w:type="spellStart"/>
+      <w:proofErr w:type="gramStart"/>
+      <w:r>
+        <w:rPr>
+          <w:highlight w:val="lightGray"/>
+        </w:rPr>
+        <w:t>cache.ccNum.parent</w:t>
+      </w:r>
+      <w:proofErr w:type="spellEnd"/>
+      <w:r>
+        <w:rPr>
+          <w:highlight w:val="lightGray"/>
+        </w:rPr>
+        <w:t>(</w:t>
+      </w:r>
+      <w:proofErr w:type="gramEnd"/>
+      <w:r>
+        <w:rPr>
+          <w:highlight w:val="lightGray"/>
+        </w:rPr>
+        <w:t>).hide();</w:t>
+      </w:r>
+    </w:p>
+    <w:p>
+      <w:pPr>
+        <w:pStyle w:val="BodyText"/>
+        <w:rPr>
+          <w:highlight w:val="lightGray"/>
+        </w:rPr>
+      </w:pPr>
+      <w:r>
+        <w:rPr>
+          <w:highlight w:val="lightGray"/>
+        </w:rPr>
+        <w:tab/>
+        <w:t>$</w:t>
+      </w:r>
+      <w:proofErr w:type="spellStart"/>
+      <w:proofErr w:type="gramStart"/>
+      <w:r>
+        <w:rPr>
+          <w:highlight w:val="lightGray"/>
+        </w:rPr>
+        <w:t>cache.ccSubscription.val</w:t>
+      </w:r>
+      <w:proofErr w:type="spellEnd"/>
+      <w:r>
+        <w:rPr>
+          <w:highlight w:val="lightGray"/>
+        </w:rPr>
+        <w:t>(</w:t>
+      </w:r>
+      <w:proofErr w:type="gramEnd"/>
+      <w:r>
+        <w:rPr>
+          <w:highlight w:val="lightGray"/>
+        </w:rPr>
+        <w:t>true);</w:t>
+      </w:r>
+    </w:p>
+    <w:p>
+      <w:pPr>
+        <w:pStyle w:val="BodyText"/>
+        <w:rPr>
+          <w:highlight w:val="lightGray"/>
+        </w:rPr>
+      </w:pPr>
+      <w:r>
+        <w:rPr>
+          <w:highlight w:val="lightGray"/>
+        </w:rPr>
+        <w:t>}</w:t>
+      </w:r>
     </w:p>
     <w:p>
       <w:pPr>
@@ -20796,6 +21064,7 @@
         <w:rPr>
           <w:noProof/>
         </w:rPr>
+        <w:lastRenderedPageBreak/>
         <w:drawing>
           <wp:inline distT="0" distB="0" distL="0" distR="0" wp14:anchorId="0350823C" wp14:editId="42A0E880">
             <wp:extent cx="5781675" cy="2867025"/>
@@ -20867,7 +21136,6 @@
         <w:rPr>
           <w:noProof/>
         </w:rPr>
-        <w:lastRenderedPageBreak/>
         <w:drawing>
           <wp:inline distT="0" distB="0" distL="0" distR="0" wp14:anchorId="1DD2BBD5" wp14:editId="387C9E44">
             <wp:extent cx="5829300" cy="3009900"/>
@@ -20959,6 +21227,7 @@
         <w:rPr>
           <w:noProof/>
         </w:rPr>
+        <w:lastRenderedPageBreak/>
         <w:drawing>
           <wp:inline distT="0" distB="0" distL="0" distR="0" wp14:anchorId="64C63475" wp14:editId="22D75388">
             <wp:extent cx="5762445" cy="2820838"/>
@@ -21074,6 +21343,7 @@
         <w:rPr>
           <w:noProof/>
         </w:rPr>
+        <w:lastRenderedPageBreak/>
         <w:t xml:space="preserve"> </w:t>
       </w:r>
       <w:r>
@@ -21179,7 +21449,6 @@
         <w:rPr>
           <w:noProof/>
         </w:rPr>
-        <w:lastRenderedPageBreak/>
         <w:drawing>
           <wp:inline distT="0" distB="0" distL="0" distR="0" wp14:anchorId="2943420B" wp14:editId="1449592B">
             <wp:extent cx="5745192" cy="3036430"/>
@@ -21243,6 +21512,7 @@
         </w:numPr>
       </w:pPr>
       <w:r>
+        <w:lastRenderedPageBreak/>
         <w:t>Add assign node just after call node at error connector.  And assign the value as shown in screen below:</w:t>
       </w:r>
     </w:p>
@@ -21330,7 +21600,6 @@
         </w:numPr>
       </w:pPr>
       <w:r>
-        <w:lastRenderedPageBreak/>
         <w:t xml:space="preserve">Add assign node just after </w:t>
       </w:r>
       <w:proofErr w:type="spellStart"/>
@@ -21367,6 +21636,7 @@
         <w:rPr>
           <w:noProof/>
         </w:rPr>
+        <w:lastRenderedPageBreak/>
         <w:drawing>
           <wp:inline distT="0" distB="0" distL="0" distR="0" wp14:anchorId="20BAC769" wp14:editId="3880C8C8">
             <wp:extent cx="5667554" cy="3450566"/>
@@ -31510,15 +31780,29 @@
       </w:rPr>
       <w:fldChar w:fldCharType="end"/>
     </w:r>
-    <w:fldSimple w:instr=" STYLEREF  &quot;Heading 2&quot;  \* MERGEFORMAT ">
-      <w:r>
-        <w:rPr>
-          <w:rStyle w:val="PageNumber"/>
-          <w:noProof/>
-        </w:rPr>
-        <w:t>Functional Overview</w:t>
-      </w:r>
-    </w:fldSimple>
+    <w:r>
+      <w:fldChar w:fldCharType="begin"/>
+    </w:r>
+    <w:r>
+      <w:instrText xml:space="preserve"> STYLEREF  "Heading 2"  \* MERGEFORMAT </w:instrText>
+    </w:r>
+    <w:r>
+      <w:fldChar w:fldCharType="separate"/>
+    </w:r>
+    <w:r>
+      <w:rPr>
+        <w:rStyle w:val="PageNumber"/>
+        <w:noProof/>
+      </w:rPr>
+      <w:t>Functional Overview</w:t>
+    </w:r>
+    <w:r>
+      <w:rPr>
+        <w:rStyle w:val="PageNumber"/>
+        <w:noProof/>
+      </w:rPr>
+      <w:fldChar w:fldCharType="end"/>
+    </w:r>
   </w:p>
   <w:p>
     <w:pPr>
@@ -31537,14 +31821,27 @@
       <w:framePr w:w="9720" w:wrap="around"/>
       <w:jc w:val="right"/>
     </w:pPr>
-    <w:fldSimple w:instr=" STYLEREF  &quot;Heading 1&quot;  \* MERGEFORMAT ">
-      <w:r>
-        <w:rPr>
-          <w:noProof/>
-        </w:rPr>
-        <w:t>Implementation Guide</w:t>
-      </w:r>
-    </w:fldSimple>
+    <w:r>
+      <w:fldChar w:fldCharType="begin"/>
+    </w:r>
+    <w:r>
+      <w:instrText xml:space="preserve"> STYLEREF  "Heading 1"  \* MERGEFORMAT </w:instrText>
+    </w:r>
+    <w:r>
+      <w:fldChar w:fldCharType="separate"/>
+    </w:r>
+    <w:r>
+      <w:rPr>
+        <w:noProof/>
+      </w:rPr>
+      <w:t>Implementation Guide</w:t>
+    </w:r>
+    <w:r>
+      <w:rPr>
+        <w:noProof/>
+      </w:rPr>
+      <w:fldChar w:fldCharType="end"/>
+    </w:r>
     <w:r>
       <w:rPr>
         <w:rStyle w:val="PageNumber"/>
@@ -31570,7 +31867,7 @@
         <w:noProof/>
         <w:lang w:val="de-DE"/>
       </w:rPr>
-      <w:t>32</w:t>
+      <w:t>41</w:t>
     </w:r>
     <w:r>
       <w:rPr>
@@ -36210,7 +36507,7 @@
   <w:style w:type="paragraph" w:default="1" w:styleId="Normal">
     <w:name w:val="Normal"/>
     <w:qFormat/>
-    <w:rsid w:val="00F61948"/>
+    <w:rsid w:val="00795437"/>
     <w:pPr>
       <w:spacing w:after="200" w:line="276" w:lineRule="auto"/>
     </w:pPr>
@@ -36363,7 +36660,7 @@
     <w:uiPriority w:val="1"/>
     <w:semiHidden/>
     <w:unhideWhenUsed/>
-    <w:rsid w:val="00F61948"/>
+    <w:rsid w:val="00795437"/>
   </w:style>
   <w:style w:type="table" w:default="1" w:styleId="TableNormal">
     <w:name w:val="Normal Table"/>
@@ -36385,7 +36682,7 @@
     <w:uiPriority w:val="99"/>
     <w:semiHidden/>
     <w:unhideWhenUsed/>
-    <w:rsid w:val="00F61948"/>
+    <w:rsid w:val="00795437"/>
   </w:style>
   <w:style w:type="paragraph" w:customStyle="1" w:styleId="HeadingBase">
     <w:name w:val="Heading Base"/>

</xml_diff>